<commit_message>
Maj documentation estimation de tempo
</commit_message>
<xml_diff>
--- a/Docs/Estimation de tempo.docx
+++ b/Docs/Estimation de tempo.docx
@@ -7,23 +7,565 @@
         <w:pStyle w:val="Titre1"/>
       </w:pPr>
       <w:r>
-        <w:t xml:space="preserve">Estimation de tempo par </w:t>
+        <w:t>Estimation de tempo par fenê</w:t>
+      </w:r>
+      <w:r>
+        <w:t>t</w:t>
+      </w:r>
+      <w:r>
+        <w:t>rage, autocorrélation et corrélation avec des trains d’impulsions.</w:t>
+      </w:r>
+    </w:p>
+    <w:p>
+      <w:pPr>
+        <w:pStyle w:val="Titre2"/>
+        <w:numPr>
+          <w:ilvl w:val="0"/>
+          <w:numId w:val="2"/>
+        </w:numPr>
+      </w:pPr>
+      <w:r>
+        <w:t>Fenêtrage</w:t>
+      </w:r>
+      <w:r>
+        <w:tab/>
+      </w:r>
+    </w:p>
+    <w:p>
+      <w:r>
+        <w:t>Connaissant la force d’onset du signal (OSS), sortie de la fonction d’onset, on commence par découper le signal en fenêtres rectangulaire d’une durée d’environ 5,5s et se recouvrant avec un décalage d’environ 0.5s. L’objectif sera de proposer pour chaque fenêtre, un</w:t>
+      </w:r>
+      <w:r>
+        <w:t>e</w:t>
+      </w:r>
+      <w:r>
+        <w:t xml:space="preserve"> estimation du tempo. Dans l’absolu, cet algorithme peut donc tenir compte de légère variation autour du tempo global. Dans sa version de base, ce fenêtrage permet</w:t>
+      </w:r>
+      <w:r>
+        <w:t>tra</w:t>
+      </w:r>
+      <w:r>
+        <w:t xml:space="preserve"> d’obtenir plusieurs tempos candidats ainsi qu’un</w:t>
+      </w:r>
+      <w:r>
+        <w:t xml:space="preserve"> « score » pour chaque candidat.</w:t>
+      </w:r>
+    </w:p>
+    <w:p>
+      <w:pPr>
+        <w:pStyle w:val="Titre2"/>
+        <w:numPr>
+          <w:ilvl w:val="0"/>
+          <w:numId w:val="2"/>
+        </w:numPr>
+      </w:pPr>
+      <w:r>
+        <w:t>Autocorrélation généralisée</w:t>
+      </w:r>
+    </w:p>
+    <w:p>
+      <w:r>
+        <w:t>Le tempo étant pouvant être décrit comme la périodicité dans l’apparition des notes, on utilise l’autocorrélation du signal OSS fenêtré pour extraire cette périodicité. L’auteur de la publication sur laquelle est basé cet algorithme propose d’utiliser l’autocorrélation généralisé, une variante de l’autocorrélation décrit par :</w:t>
+      </w:r>
+    </w:p>
+    <w:p>
+      <w:pPr>
+        <w:rPr>
+          <w:rFonts w:eastAsiaTheme="minorEastAsia"/>
+        </w:rPr>
+      </w:pPr>
+      <m:oMathPara>
+        <m:oMath>
+          <m:sSub>
+            <m:sSubPr>
+              <m:ctrlPr>
+                <w:rPr>
+                  <w:rFonts w:ascii="Cambria Math" w:hAnsi="Cambria Math"/>
+                  <w:i/>
+                </w:rPr>
+              </m:ctrlPr>
+            </m:sSubPr>
+            <m:e>
+              <m:r>
+                <w:rPr>
+                  <w:rFonts w:ascii="Cambria Math" w:hAnsi="Cambria Math"/>
+                </w:rPr>
+                <m:t>A</m:t>
+              </m:r>
+            </m:e>
+            <m:sub>
+              <m:r>
+                <w:rPr>
+                  <w:rFonts w:ascii="Cambria Math" w:hAnsi="Cambria Math"/>
+                </w:rPr>
+                <m:t>m</m:t>
+              </m:r>
+            </m:sub>
+          </m:sSub>
+          <m:r>
+            <w:rPr>
+              <w:rFonts w:ascii="Cambria Math" w:hAnsi="Cambria Math"/>
+            </w:rPr>
+            <m:t>(t)=</m:t>
+          </m:r>
+          <m:sSup>
+            <m:sSupPr>
+              <m:ctrlPr>
+                <w:rPr>
+                  <w:rFonts w:ascii="Cambria Math" w:hAnsi="Cambria Math"/>
+                  <w:i/>
+                </w:rPr>
+              </m:ctrlPr>
+            </m:sSupPr>
+            <m:e>
+              <m:r>
+                <w:rPr>
+                  <w:rFonts w:ascii="Cambria Math" w:hAnsi="Cambria Math"/>
+                </w:rPr>
+                <m:t>FFT</m:t>
+              </m:r>
+            </m:e>
+            <m:sup>
+              <m:r>
+                <w:rPr>
+                  <w:rFonts w:ascii="Cambria Math" w:hAnsi="Cambria Math"/>
+                </w:rPr>
+                <m:t>-1</m:t>
+              </m:r>
+            </m:sup>
+          </m:sSup>
+          <m:d>
+            <m:dPr>
+              <m:ctrlPr>
+                <w:rPr>
+                  <w:rFonts w:ascii="Cambria Math" w:hAnsi="Cambria Math"/>
+                  <w:i/>
+                </w:rPr>
+              </m:ctrlPr>
+            </m:dPr>
+            <m:e>
+              <m:sSup>
+                <m:sSupPr>
+                  <m:ctrlPr>
+                    <w:rPr>
+                      <w:rFonts w:ascii="Cambria Math" w:hAnsi="Cambria Math"/>
+                      <w:i/>
+                    </w:rPr>
+                  </m:ctrlPr>
+                </m:sSupPr>
+                <m:e>
+                  <m:d>
+                    <m:dPr>
+                      <m:begChr m:val="|"/>
+                      <m:endChr m:val="|"/>
+                      <m:ctrlPr>
+                        <w:rPr>
+                          <w:rFonts w:ascii="Cambria Math" w:hAnsi="Cambria Math"/>
+                          <w:i/>
+                        </w:rPr>
+                      </m:ctrlPr>
+                    </m:dPr>
+                    <m:e>
+                      <m:r>
+                        <w:rPr>
+                          <w:rFonts w:ascii="Cambria Math" w:hAnsi="Cambria Math"/>
+                        </w:rPr>
+                        <m:t>FFT(OSS(m))</m:t>
+                      </m:r>
+                    </m:e>
+                  </m:d>
+                </m:e>
+                <m:sup>
+                  <m:r>
+                    <w:rPr>
+                      <w:rFonts w:ascii="Cambria Math" w:hAnsi="Cambria Math"/>
+                    </w:rPr>
+                    <m:t>c</m:t>
+                  </m:r>
+                </m:sup>
+              </m:sSup>
+            </m:e>
+          </m:d>
+        </m:oMath>
+      </m:oMathPara>
+    </w:p>
+    <w:p>
+      <w:pPr>
+        <w:rPr>
+          <w:rFonts w:eastAsiaTheme="minorEastAsia"/>
+        </w:rPr>
+      </w:pPr>
+      <w:r>
+        <w:rPr>
+          <w:rFonts w:eastAsiaTheme="minorEastAsia"/>
+        </w:rPr>
+        <w:t xml:space="preserve">Où </w:t>
       </w:r>
       <w:proofErr w:type="spellStart"/>
       <w:r>
-        <w:t>fenêrage</w:t>
+        <w:rPr>
+          <w:rFonts w:eastAsiaTheme="minorEastAsia"/>
+          <w:i/>
+        </w:rPr>
+        <w:t>m</w:t>
       </w:r>
       <w:proofErr w:type="spellEnd"/>
       <w:r>
-        <w:t>, autocorrélation et corrélation avec des trains d’impulsions.</w:t>
-      </w:r>
-    </w:p>
-    <w:p/>
+        <w:rPr>
+          <w:rFonts w:eastAsiaTheme="minorEastAsia"/>
+        </w:rPr>
+        <w:t xml:space="preserve"> correspond à l’indice de la fenêtre. Dans le cas particulier ou c=2, A</w:t>
+      </w:r>
+      <w:r>
+        <w:rPr>
+          <w:rFonts w:eastAsiaTheme="minorEastAsia"/>
+          <w:vertAlign w:val="subscript"/>
+        </w:rPr>
+        <w:t>m</w:t>
+      </w:r>
+      <w:r>
+        <w:rPr>
+          <w:rFonts w:eastAsiaTheme="minorEastAsia"/>
+        </w:rPr>
+        <w:t xml:space="preserve"> est égale à l’autocorrélation du signal. Dans notre cas, on </w:t>
+      </w:r>
+      <w:r>
+        <w:rPr>
+          <w:rFonts w:eastAsiaTheme="minorEastAsia"/>
+        </w:rPr>
+        <w:t>choisit</w:t>
+      </w:r>
+      <w:r>
+        <w:rPr>
+          <w:rFonts w:eastAsiaTheme="minorEastAsia"/>
+        </w:rPr>
+        <w:t>, comme proposé, c=0.5.</w:t>
+      </w:r>
+    </w:p>
     <w:p>
       <w:pPr>
         <w:pStyle w:val="Titre2"/>
-      </w:pPr>
-      <w:r>
+        <w:numPr>
+          <w:ilvl w:val="0"/>
+          <w:numId w:val="2"/>
+        </w:numPr>
+        <w:rPr>
+          <w:rFonts w:eastAsiaTheme="minorEastAsia"/>
+        </w:rPr>
+      </w:pPr>
+      <w:r>
+        <w:rPr>
+          <w:rFonts w:eastAsiaTheme="minorEastAsia"/>
+        </w:rPr>
+        <w:t>Mise en valeur des harmoniques et sélection des candidats</w:t>
+      </w:r>
+    </w:p>
+    <w:p>
+      <w:r>
+        <w:t>Dans un signal musical, les durées des doubles-croches, croches, noires, etc… sont liées par un rapport de 2 entre elles. On cherche donc à mettre en évidence ce lien en ajoutant au signal A</w:t>
+      </w:r>
+      <w:r>
+        <w:rPr>
+          <w:vertAlign w:val="subscript"/>
+        </w:rPr>
+        <w:t>m</w:t>
+      </w:r>
+      <w:r>
+        <w:t>, son image sous-échantillonné dans un rapport de 2 et de 4, ce qui peut s’exprimé ainsi :</w:t>
+      </w:r>
+    </w:p>
+    <w:p>
+      <w:pPr>
+        <w:rPr>
+          <w:rFonts w:eastAsiaTheme="minorEastAsia"/>
+        </w:rPr>
+      </w:pPr>
+      <m:oMathPara>
+        <m:oMath>
+          <m:sSub>
+            <m:sSubPr>
+              <m:ctrlPr>
+                <w:rPr>
+                  <w:rFonts w:ascii="Cambria Math" w:hAnsi="Cambria Math"/>
+                  <w:i/>
+                </w:rPr>
+              </m:ctrlPr>
+            </m:sSubPr>
+            <m:e>
+              <m:r>
+                <w:rPr>
+                  <w:rFonts w:ascii="Cambria Math" w:hAnsi="Cambria Math"/>
+                </w:rPr>
+                <m:t>EAC</m:t>
+              </m:r>
+            </m:e>
+            <m:sub>
+              <m:r>
+                <w:rPr>
+                  <w:rFonts w:ascii="Cambria Math" w:hAnsi="Cambria Math"/>
+                </w:rPr>
+                <m:t>m</m:t>
+              </m:r>
+            </m:sub>
+          </m:sSub>
+          <m:d>
+            <m:dPr>
+              <m:ctrlPr>
+                <w:rPr>
+                  <w:rFonts w:ascii="Cambria Math" w:hAnsi="Cambria Math"/>
+                  <w:i/>
+                </w:rPr>
+              </m:ctrlPr>
+            </m:dPr>
+            <m:e>
+              <m:r>
+                <w:rPr>
+                  <w:rFonts w:ascii="Cambria Math" w:hAnsi="Cambria Math"/>
+                </w:rPr>
+                <m:t>t</m:t>
+              </m:r>
+            </m:e>
+          </m:d>
+          <m:r>
+            <w:rPr>
+              <w:rFonts w:ascii="Cambria Math" w:hAnsi="Cambria Math"/>
+            </w:rPr>
+            <m:t>=</m:t>
+          </m:r>
+          <m:sSub>
+            <m:sSubPr>
+              <m:ctrlPr>
+                <w:rPr>
+                  <w:rFonts w:ascii="Cambria Math" w:hAnsi="Cambria Math"/>
+                  <w:i/>
+                </w:rPr>
+              </m:ctrlPr>
+            </m:sSubPr>
+            <m:e>
+              <m:r>
+                <w:rPr>
+                  <w:rFonts w:ascii="Cambria Math" w:hAnsi="Cambria Math"/>
+                </w:rPr>
+                <m:t>A</m:t>
+              </m:r>
+            </m:e>
+            <m:sub>
+              <m:r>
+                <w:rPr>
+                  <w:rFonts w:ascii="Cambria Math" w:hAnsi="Cambria Math"/>
+                </w:rPr>
+                <m:t>m</m:t>
+              </m:r>
+            </m:sub>
+          </m:sSub>
+          <m:d>
+            <m:dPr>
+              <m:ctrlPr>
+                <w:rPr>
+                  <w:rFonts w:ascii="Cambria Math" w:hAnsi="Cambria Math"/>
+                  <w:i/>
+                </w:rPr>
+              </m:ctrlPr>
+            </m:dPr>
+            <m:e>
+              <m:r>
+                <w:rPr>
+                  <w:rFonts w:ascii="Cambria Math" w:hAnsi="Cambria Math"/>
+                </w:rPr>
+                <m:t>t</m:t>
+              </m:r>
+            </m:e>
+          </m:d>
+          <m:r>
+            <w:rPr>
+              <w:rFonts w:ascii="Cambria Math" w:hAnsi="Cambria Math"/>
+            </w:rPr>
+            <m:t>+</m:t>
+          </m:r>
+          <m:sSub>
+            <m:sSubPr>
+              <m:ctrlPr>
+                <w:rPr>
+                  <w:rFonts w:ascii="Cambria Math" w:hAnsi="Cambria Math"/>
+                  <w:i/>
+                </w:rPr>
+              </m:ctrlPr>
+            </m:sSubPr>
+            <m:e>
+              <m:r>
+                <w:rPr>
+                  <w:rFonts w:ascii="Cambria Math" w:hAnsi="Cambria Math"/>
+                </w:rPr>
+                <m:t>A</m:t>
+              </m:r>
+            </m:e>
+            <m:sub>
+              <m:r>
+                <w:rPr>
+                  <w:rFonts w:ascii="Cambria Math" w:hAnsi="Cambria Math"/>
+                </w:rPr>
+                <m:t>m</m:t>
+              </m:r>
+            </m:sub>
+          </m:sSub>
+          <m:d>
+            <m:dPr>
+              <m:ctrlPr>
+                <w:rPr>
+                  <w:rFonts w:ascii="Cambria Math" w:hAnsi="Cambria Math"/>
+                  <w:i/>
+                </w:rPr>
+              </m:ctrlPr>
+            </m:dPr>
+            <m:e>
+              <m:r>
+                <w:rPr>
+                  <w:rFonts w:ascii="Cambria Math" w:hAnsi="Cambria Math"/>
+                </w:rPr>
+                <m:t>2</m:t>
+              </m:r>
+              <m:r>
+                <w:rPr>
+                  <w:rFonts w:ascii="Cambria Math" w:hAnsi="Cambria Math"/>
+                </w:rPr>
+                <m:t>t</m:t>
+              </m:r>
+              <m:r>
+                <w:rPr>
+                  <w:rFonts w:ascii="Cambria Math" w:hAnsi="Cambria Math"/>
+                </w:rPr>
+                <m:t>)+</m:t>
+              </m:r>
+              <m:sSub>
+                <m:sSubPr>
+                  <m:ctrlPr>
+                    <w:rPr>
+                      <w:rFonts w:ascii="Cambria Math" w:hAnsi="Cambria Math"/>
+                      <w:i/>
+                    </w:rPr>
+                  </m:ctrlPr>
+                </m:sSubPr>
+                <m:e>
+                  <m:r>
+                    <w:rPr>
+                      <w:rFonts w:ascii="Cambria Math" w:hAnsi="Cambria Math"/>
+                    </w:rPr>
+                    <m:t>A</m:t>
+                  </m:r>
+                </m:e>
+                <m:sub>
+                  <m:r>
+                    <w:rPr>
+                      <w:rFonts w:ascii="Cambria Math" w:hAnsi="Cambria Math"/>
+                    </w:rPr>
+                    <m:t>m</m:t>
+                  </m:r>
+                </m:sub>
+              </m:sSub>
+              <m:d>
+                <m:dPr>
+                  <m:ctrlPr>
+                    <w:rPr>
+                      <w:rFonts w:ascii="Cambria Math" w:hAnsi="Cambria Math"/>
+                      <w:i/>
+                    </w:rPr>
+                  </m:ctrlPr>
+                </m:dPr>
+                <m:e>
+                  <m:r>
+                    <w:rPr>
+                      <w:rFonts w:ascii="Cambria Math" w:hAnsi="Cambria Math"/>
+                    </w:rPr>
+                    <m:t>4</m:t>
+                  </m:r>
+                  <m:r>
+                    <w:rPr>
+                      <w:rFonts w:ascii="Cambria Math" w:hAnsi="Cambria Math"/>
+                    </w:rPr>
+                    <m:t>t</m:t>
+                  </m:r>
+                </m:e>
+              </m:d>
+            </m:e>
+          </m:d>
+        </m:oMath>
+      </m:oMathPara>
+    </w:p>
+    <w:p>
+      <w:r>
+        <w:rPr>
+          <w:rFonts w:eastAsiaTheme="minorEastAsia"/>
+        </w:rPr>
+        <w:t xml:space="preserve">On extrait ensuite, pour chaque fenêtre </w:t>
+      </w:r>
+      <w:r>
+        <w:rPr>
+          <w:rFonts w:eastAsiaTheme="minorEastAsia"/>
+          <w:i/>
+        </w:rPr>
+        <w:t>m</w:t>
+      </w:r>
+      <w:r>
+        <w:rPr>
+          <w:rFonts w:eastAsiaTheme="minorEastAsia"/>
+        </w:rPr>
+        <w:t xml:space="preserve"> les 10 pics les plus importants dont le retard (l’abscisse) sera considéré comme tempo candidat</w:t>
+      </w:r>
+      <w:r>
+        <w:rPr>
+          <w:rFonts w:eastAsiaTheme="minorEastAsia"/>
+        </w:rPr>
+        <w:t xml:space="preserve"> P</w:t>
+      </w:r>
+      <w:r>
+        <w:rPr>
+          <w:rFonts w:eastAsiaTheme="minorEastAsia"/>
+        </w:rPr>
+        <w:t>.</w:t>
+      </w:r>
+    </w:p>
+    <w:p>
+      <w:pPr>
+        <w:pStyle w:val="Titre2"/>
+        <w:numPr>
+          <w:ilvl w:val="0"/>
+          <w:numId w:val="2"/>
+        </w:numPr>
+      </w:pPr>
+      <w:r>
+        <w:t>Comparaison à des trains d’impulsions</w:t>
+      </w:r>
+    </w:p>
+    <w:p>
+      <w:r>
+        <w:t>On crée ensuite des trains d’impulsions</w:t>
+      </w:r>
+      <w:r>
+        <w:t xml:space="preserve"> pour chaque tempos candidat P. Un train d‘impulsion correspond à 4 impulsions unités dont la première ce produit à l’instant 0 et les suivantes sont espacées de 1 fois, 1,5 fois, ou 2 fois P donnant ainsi 3 trains d’impulsions que l’on somme entre eux dans le vecteur </w:t>
+      </w:r>
+      <w:proofErr w:type="spellStart"/>
+      <w:r>
+        <w:t>I</w:t>
+      </w:r>
+      <w:r>
+        <w:rPr>
+          <w:vertAlign w:val="subscript"/>
+        </w:rPr>
+        <w:t>P,m</w:t>
+      </w:r>
+      <w:proofErr w:type="spellEnd"/>
+      <w:r>
+        <w:t xml:space="preserve">. </w:t>
+      </w:r>
+      <w:bookmarkStart w:id="0" w:name="_GoBack"/>
+      <w:bookmarkEnd w:id="0"/>
+    </w:p>
+    <w:p>
+      <w:pPr>
+        <w:pStyle w:val="Titre2"/>
+      </w:pPr>
+      <w:r>
+        <w:lastRenderedPageBreak/>
         <w:t>Détermination du meilleur candidat.</w:t>
       </w:r>
     </w:p>
@@ -203,7 +745,6 @@
     </w:p>
     <w:p>
       <w:r>
-        <w:lastRenderedPageBreak/>
         <w:t xml:space="preserve">Utilisation d’une Support </w:t>
       </w:r>
       <w:proofErr w:type="spellStart"/>
@@ -264,6 +805,7 @@
         </w:numPr>
       </w:pPr>
       <w:r>
+        <w:lastRenderedPageBreak/>
         <w:t>La probabilité que le tempo soit inférieur à L :</w:t>
       </w:r>
     </w:p>
@@ -293,13 +835,7 @@
                 <w:rPr>
                   <w:rFonts w:ascii="Cambria Math" w:hAnsi="Cambria Math"/>
                 </w:rPr>
-                <m:t>tempo&lt;L</m:t>
-              </m:r>
-              <m:r>
-                <w:rPr>
-                  <w:rFonts w:ascii="Cambria Math" w:hAnsi="Cambria Math"/>
-                </w:rPr>
-                <m:t>-σ</m:t>
+                <m:t>tempo&lt;L-σ</m:t>
               </m:r>
             </m:e>
           </m:d>
@@ -393,13 +929,7 @@
             <w:rPr>
               <w:rFonts w:ascii="Cambria Math" w:hAnsi="Cambria Math"/>
             </w:rPr>
-            <m:t>p</m:t>
-          </m:r>
-          <m:r>
-            <w:rPr>
-              <w:rFonts w:ascii="Cambria Math" w:hAnsi="Cambria Math"/>
-            </w:rPr>
-            <m:t>rob</m:t>
+            <m:t>prob</m:t>
           </m:r>
           <m:d>
             <m:dPr>
@@ -415,13 +945,7 @@
                 <w:rPr>
                   <w:rFonts w:ascii="Cambria Math" w:hAnsi="Cambria Math"/>
                 </w:rPr>
-                <m:t>tempo&gt;L+</m:t>
-              </m:r>
-              <m:r>
-                <w:rPr>
-                  <w:rFonts w:ascii="Cambria Math" w:hAnsi="Cambria Math"/>
-                </w:rPr>
-                <m:t>σ</m:t>
+                <m:t>tempo&gt;L+σ</m:t>
               </m:r>
             </m:e>
           </m:d>
@@ -491,13 +1015,7 @@
             <w:rPr>
               <w:rFonts w:ascii="Cambria Math" w:hAnsi="Cambria Math"/>
             </w:rPr>
-            <m:t>p</m:t>
-          </m:r>
-          <m:r>
-            <w:rPr>
-              <w:rFonts w:ascii="Cambria Math" w:hAnsi="Cambria Math"/>
-            </w:rPr>
-            <m:t>rob</m:t>
+            <m:t>prob</m:t>
           </m:r>
           <m:d>
             <m:dPr>
@@ -513,25 +1031,7 @@
                 <w:rPr>
                   <w:rFonts w:ascii="Cambria Math" w:hAnsi="Cambria Math"/>
                 </w:rPr>
-                <m:t>L-</m:t>
-              </m:r>
-              <m:r>
-                <w:rPr>
-                  <w:rFonts w:ascii="Cambria Math" w:hAnsi="Cambria Math"/>
-                </w:rPr>
-                <m:t>σ</m:t>
-              </m:r>
-              <m:r>
-                <w:rPr>
-                  <w:rFonts w:ascii="Cambria Math" w:hAnsi="Cambria Math"/>
-                </w:rPr>
-                <m:t>&lt;tempo&lt;L+</m:t>
-              </m:r>
-              <m:r>
-                <w:rPr>
-                  <w:rFonts w:ascii="Cambria Math" w:hAnsi="Cambria Math"/>
-                </w:rPr>
-                <m:t>σ</m:t>
+                <m:t>L-σ&lt;tempo&lt;L+σ</m:t>
               </m:r>
             </m:e>
           </m:d>
@@ -627,13 +1127,7 @@
             <w:rPr>
               <w:rFonts w:ascii="Cambria Math" w:hAnsi="Cambria Math"/>
             </w:rPr>
-            <m:t>p</m:t>
-          </m:r>
-          <m:r>
-            <w:rPr>
-              <w:rFonts w:ascii="Cambria Math" w:hAnsi="Cambria Math"/>
-            </w:rPr>
-            <m:t>rob</m:t>
+            <m:t>prob</m:t>
           </m:r>
           <m:d>
             <m:dPr>
@@ -900,20 +1394,11 @@
         </w:numPr>
       </w:pPr>
       <w:r>
-        <w:t xml:space="preserve">La probabilité que le tempo soir proche de </w:t>
-      </w:r>
-      <w:r>
-        <w:t>2</w:t>
-      </w:r>
-      <w:r>
-        <w:t xml:space="preserve">L (rapport de </w:t>
+        <w:t xml:space="preserve">La probabilité que le tempo soir proche de 2L (rapport de </w:t>
       </w:r>
       <w:proofErr w:type="gramStart"/>
       <w:r>
-        <w:t>2</w:t>
-      </w:r>
-      <w:r>
-        <w:t xml:space="preserve"> )</w:t>
+        <w:t>2 )</w:t>
       </w:r>
       <w:proofErr w:type="gramEnd"/>
     </w:p>
@@ -927,13 +1412,7 @@
             <w:rPr>
               <w:rFonts w:ascii="Cambria Math" w:hAnsi="Cambria Math"/>
             </w:rPr>
-            <m:t>p</m:t>
-          </m:r>
-          <m:r>
-            <w:rPr>
-              <w:rFonts w:ascii="Cambria Math" w:hAnsi="Cambria Math"/>
-            </w:rPr>
-            <m:t>rob</m:t>
+            <m:t>prob</m:t>
           </m:r>
           <m:d>
             <m:dPr>
@@ -949,25 +1428,7 @@
                 <w:rPr>
                   <w:rFonts w:ascii="Cambria Math" w:hAnsi="Cambria Math"/>
                 </w:rPr>
-                <m:t>2</m:t>
-              </m:r>
-              <m:r>
-                <w:rPr>
-                  <w:rFonts w:ascii="Cambria Math" w:hAnsi="Cambria Math"/>
-                </w:rPr>
-                <m:t>L-σ&lt;tempo&lt;</m:t>
-              </m:r>
-              <m:r>
-                <w:rPr>
-                  <w:rFonts w:ascii="Cambria Math" w:hAnsi="Cambria Math"/>
-                </w:rPr>
-                <m:t>2</m:t>
-              </m:r>
-              <m:r>
-                <w:rPr>
-                  <w:rFonts w:ascii="Cambria Math" w:hAnsi="Cambria Math"/>
-                </w:rPr>
-                <m:t>L+σ</m:t>
+                <m:t>2L-σ&lt;tempo&lt;2L+σ</m:t>
               </m:r>
             </m:e>
           </m:d>
@@ -992,13 +1453,7 @@
                 <w:rPr>
                   <w:rFonts w:ascii="Cambria Math" w:hAnsi="Cambria Math"/>
                 </w:rPr>
-                <m:t>2</m:t>
-              </m:r>
-              <m:r>
-                <w:rPr>
-                  <w:rFonts w:ascii="Cambria Math" w:hAnsi="Cambria Math"/>
-                </w:rPr>
-                <m:t>L-σ</m:t>
+                <m:t>2L-σ</m:t>
               </m:r>
             </m:sub>
             <m:sup>
@@ -1006,13 +1461,7 @@
                 <w:rPr>
                   <w:rFonts w:ascii="Cambria Math" w:hAnsi="Cambria Math"/>
                 </w:rPr>
-                <m:t>2</m:t>
-              </m:r>
-              <m:r>
-                <w:rPr>
-                  <w:rFonts w:ascii="Cambria Math" w:hAnsi="Cambria Math"/>
-                </w:rPr>
-                <m:t>L+σ</m:t>
+                <m:t>2L+σ</m:t>
               </m:r>
             </m:sup>
             <m:e>
@@ -1100,13 +1549,7 @@
                     <w:rPr>
                       <w:rFonts w:ascii="Cambria Math" w:hAnsi="Cambria Math"/>
                     </w:rPr>
-                    <m:t>p</m:t>
-                  </m:r>
-                  <m:r>
-                    <w:rPr>
-                      <w:rFonts w:ascii="Cambria Math" w:hAnsi="Cambria Math"/>
-                    </w:rPr>
-                    <m:t>rob</m:t>
+                    <m:t>prob</m:t>
                   </m:r>
                   <m:d>
                     <m:dPr>
@@ -1122,13 +1565,7 @@
                         <w:rPr>
                           <w:rFonts w:ascii="Cambria Math" w:hAnsi="Cambria Math"/>
                         </w:rPr>
-                        <m:t>L</m:t>
-                      </m:r>
-                      <m:r>
-                        <w:rPr>
-                          <w:rFonts w:ascii="Cambria Math" w:hAnsi="Cambria Math"/>
-                        </w:rPr>
-                        <m:t>*</m:t>
+                        <m:t>L*</m:t>
                       </m:r>
                       <m:sSup>
                         <m:sSupPr>
@@ -1176,13 +1613,7 @@
                             <w:rPr>
                               <w:rFonts w:ascii="Cambria Math" w:hAnsi="Cambria Math"/>
                             </w:rPr>
-                            <m:t>*</m:t>
-                          </m:r>
-                          <m:r>
-                            <w:rPr>
-                              <w:rFonts w:ascii="Cambria Math" w:hAnsi="Cambria Math"/>
-                            </w:rPr>
-                            <m:t>2</m:t>
+                            <m:t>*2</m:t>
                           </m:r>
                         </m:e>
                         <m:sup>
@@ -1782,26 +2213,26 @@
     <w:p/>
     <w:p>
       <w:r>
+        <w:t xml:space="preserve">Remarque : Cette méthode bien qu’elle donne des résultats convenables, nous semble assez étrange dans ses détails : la publication ne cite que les paramètres 1, 4 et 10 alors que dans l’implémentation </w:t>
+      </w:r>
+      <w:proofErr w:type="spellStart"/>
+      <w:r>
+        <w:t>Matlab</w:t>
+      </w:r>
+      <w:proofErr w:type="spellEnd"/>
+      <w:r>
+        <w:t xml:space="preserve"> donnée en référence apparaissent ces 10 paramètres différents. Nous ne comprenons pas exactement la pertinence de certains paramètres comme les paramè</w:t>
+      </w:r>
+      <w:r>
+        <w:t>tres 1, 2 et 9</w:t>
+      </w:r>
+      <w:r>
+        <w:t>.</w:t>
+      </w:r>
+    </w:p>
+    <w:p>
+      <w:r>
         <w:lastRenderedPageBreak/>
-        <w:t xml:space="preserve">Remarque : Cette méthode bien qu’elle donne des résultats convenables, nous semble assez étrange dans ses détails : la publication ne cite que les paramètres 1, 4 et 10 alors que dans l’implémentation </w:t>
-      </w:r>
-      <w:proofErr w:type="spellStart"/>
-      <w:r>
-        <w:t>Matlab</w:t>
-      </w:r>
-      <w:proofErr w:type="spellEnd"/>
-      <w:r>
-        <w:t xml:space="preserve"> donnée en référence apparaissent ces 10 paramètres différents. Nous ne comprenons pas exactement la pertinence de certains paramètres comme les paramè</w:t>
-      </w:r>
-      <w:r>
-        <w:t>tres 1, 2 et 9</w:t>
-      </w:r>
-      <w:r>
-        <w:t>.</w:t>
-      </w:r>
-    </w:p>
-    <w:p>
-      <w:r>
         <w:t>D’autre part, nous avons pu récupérer les valeurs déterminées issues de l’apprentissage mais ces valeurs donnent de mauvais résultats sur notre jeu de donnée. Il a fallu les modifier manuellement et neutralisé certains paramètres pour obtenir des résultats corrects.</w:t>
       </w:r>
     </w:p>
@@ -1889,21 +2320,18 @@
     </w:p>
     <w:p>
       <w:r>
-        <w:t xml:space="preserve"> Or cette étape de détermination des durées est également un atout que nous pouvons utiliser. En effet, l’objectif de l’algorithme de détermination des durées est d’assigner à chaque note jouée une durée musicale ainsi qu’un coefficient de certitude que la durée à bien été déterminée. Ce coefficient correspond à la probabilité que la note jouée soit d’une certaine durée musicale, sachant le tempo </w:t>
-      </w:r>
+        <w:t xml:space="preserve"> Or cette étape de détermination des durées est également un atout que nous pouvons utiliser. En effet, l’objectif de l’algorithme de détermination des durées est d’assigner à chaque note jouée une durée musicale ainsi qu’un coefficient de certitude que la durée à bien été déterminée. Ce coefficient correspond à la probabilité que la note jouée soit d’une certaine durée musicale, sachant le tempo estimé. Cela entraîne que si le tempo est mal estimé, cette probabilité attribuée à chaque note va être faible en moyenne, alors que si le tempo est correctement estimé, la moyenne des probabilité</w:t>
+      </w:r>
+      <w:r>
+        <w:t>s</w:t>
+      </w:r>
+      <w:r>
+        <w:t xml:space="preserve"> sera maximisée. Nous proposons donc de calculer ces probabilités pour tous les candidats (il peut y avoir 2 à 6 candidats environ).</w:t>
+      </w:r>
+    </w:p>
+    <w:p>
       <w:r>
         <w:lastRenderedPageBreak/>
-        <w:t>estimé. Cela entraîne que si le tempo est mal estimé, cette probabilité attribuée à chaque note va être faible en moyenne, alors que si le tempo est correctement estimé, la moyenne des probabilité</w:t>
-      </w:r>
-      <w:r>
-        <w:t>s</w:t>
-      </w:r>
-      <w:r>
-        <w:t xml:space="preserve"> sera maximisée. Nous proposons donc de calculer ces probabilités pour tous les candidats (il peut y avoir 2 à 6 candidats environ).</w:t>
-      </w:r>
-    </w:p>
-    <w:p>
-      <w:r>
         <w:t>Remarque : cette logique ne permet pas de déterminer s’il faut doubler ou diviser le tempo retenu. Il pourra toujours y avoir cette erreur d’un facteur 2 ou bien</w:t>
       </w:r>
       <w:r>
@@ -2040,8 +2468,6 @@
         </w:rPr>
         <w:t xml:space="preserve"> de tempo acceptable de 210BPM à 180BPM.</w:t>
       </w:r>
-      <w:bookmarkStart w:id="0" w:name="_GoBack"/>
-      <w:bookmarkEnd w:id="0"/>
     </w:p>
     <w:sectPr>
       <w:pgSz w:w="11906" w:h="16838"/>
@@ -2168,8 +2594,100 @@
       </w:rPr>
     </w:lvl>
   </w:abstractNum>
+  <w:abstractNum w:abstractNumId="1">
+    <w:nsid w:val="79FC11D8"/>
+    <w:multiLevelType w:val="hybridMultilevel"/>
+    <w:tmpl w:val="6456A5F8"/>
+    <w:lvl w:ilvl="0" w:tplc="040C000F">
+      <w:start w:val="1"/>
+      <w:numFmt w:val="decimal"/>
+      <w:lvlText w:val="%1."/>
+      <w:lvlJc w:val="left"/>
+      <w:pPr>
+        <w:ind w:left="720" w:hanging="360"/>
+      </w:pPr>
+      <w:rPr>
+        <w:rFonts w:hint="default"/>
+      </w:rPr>
+    </w:lvl>
+    <w:lvl w:ilvl="1" w:tplc="040C0019" w:tentative="1">
+      <w:start w:val="1"/>
+      <w:numFmt w:val="lowerLetter"/>
+      <w:lvlText w:val="%2."/>
+      <w:lvlJc w:val="left"/>
+      <w:pPr>
+        <w:ind w:left="1440" w:hanging="360"/>
+      </w:pPr>
+    </w:lvl>
+    <w:lvl w:ilvl="2" w:tplc="040C001B" w:tentative="1">
+      <w:start w:val="1"/>
+      <w:numFmt w:val="lowerRoman"/>
+      <w:lvlText w:val="%3."/>
+      <w:lvlJc w:val="right"/>
+      <w:pPr>
+        <w:ind w:left="2160" w:hanging="180"/>
+      </w:pPr>
+    </w:lvl>
+    <w:lvl w:ilvl="3" w:tplc="040C000F" w:tentative="1">
+      <w:start w:val="1"/>
+      <w:numFmt w:val="decimal"/>
+      <w:lvlText w:val="%4."/>
+      <w:lvlJc w:val="left"/>
+      <w:pPr>
+        <w:ind w:left="2880" w:hanging="360"/>
+      </w:pPr>
+    </w:lvl>
+    <w:lvl w:ilvl="4" w:tplc="040C0019" w:tentative="1">
+      <w:start w:val="1"/>
+      <w:numFmt w:val="lowerLetter"/>
+      <w:lvlText w:val="%5."/>
+      <w:lvlJc w:val="left"/>
+      <w:pPr>
+        <w:ind w:left="3600" w:hanging="360"/>
+      </w:pPr>
+    </w:lvl>
+    <w:lvl w:ilvl="5" w:tplc="040C001B" w:tentative="1">
+      <w:start w:val="1"/>
+      <w:numFmt w:val="lowerRoman"/>
+      <w:lvlText w:val="%6."/>
+      <w:lvlJc w:val="right"/>
+      <w:pPr>
+        <w:ind w:left="4320" w:hanging="180"/>
+      </w:pPr>
+    </w:lvl>
+    <w:lvl w:ilvl="6" w:tplc="040C000F" w:tentative="1">
+      <w:start w:val="1"/>
+      <w:numFmt w:val="decimal"/>
+      <w:lvlText w:val="%7."/>
+      <w:lvlJc w:val="left"/>
+      <w:pPr>
+        <w:ind w:left="5040" w:hanging="360"/>
+      </w:pPr>
+    </w:lvl>
+    <w:lvl w:ilvl="7" w:tplc="040C0019" w:tentative="1">
+      <w:start w:val="1"/>
+      <w:numFmt w:val="lowerLetter"/>
+      <w:lvlText w:val="%8."/>
+      <w:lvlJc w:val="left"/>
+      <w:pPr>
+        <w:ind w:left="5760" w:hanging="360"/>
+      </w:pPr>
+    </w:lvl>
+    <w:lvl w:ilvl="8" w:tplc="040C001B" w:tentative="1">
+      <w:start w:val="1"/>
+      <w:numFmt w:val="lowerRoman"/>
+      <w:lvlText w:val="%9."/>
+      <w:lvlJc w:val="right"/>
+      <w:pPr>
+        <w:ind w:left="6480" w:hanging="180"/>
+      </w:pPr>
+    </w:lvl>
+  </w:abstractNum>
   <w:num w:numId="1">
     <w:abstractNumId w:val="0"/>
+  </w:num>
+  <w:num w:numId="2">
+    <w:abstractNumId w:val="1"/>
   </w:num>
 </w:numbering>
 </file>

</xml_diff>